<commit_message>
did a lot of cleanup
</commit_message>
<xml_diff>
--- a/Latex_rapport/220217_report_notes.docx
+++ b/Latex_rapport/220217_report_notes.docx
@@ -107,7 +107,21 @@
         <w:rPr>
           <w:lang w:val="en-GB"/>
         </w:rPr>
-        <w:t xml:space="preserve">Choose hypervariables </w:t>
+        <w:t xml:space="preserve">Choose </w:t>
+      </w:r>
+      <w:proofErr w:type="spellStart"/>
+      <w:r>
+        <w:rPr>
+          <w:lang w:val="en-GB"/>
+        </w:rPr>
+        <w:t>hypervariables</w:t>
+      </w:r>
+      <w:proofErr w:type="spellEnd"/>
+      <w:r>
+        <w:rPr>
+          <w:lang w:val="en-GB"/>
+        </w:rPr>
+        <w:t xml:space="preserve"> </w:t>
       </w:r>
     </w:p>
     <w:p>
@@ -125,7 +139,21 @@
         <w:rPr>
           <w:lang w:val="en-GB"/>
         </w:rPr>
-        <w:t>Estimate Enew and performance</w:t>
+        <w:t xml:space="preserve">Estimate </w:t>
+      </w:r>
+      <w:proofErr w:type="spellStart"/>
+      <w:r>
+        <w:rPr>
+          <w:lang w:val="en-GB"/>
+        </w:rPr>
+        <w:t>Enew</w:t>
+      </w:r>
+      <w:proofErr w:type="spellEnd"/>
+      <w:r>
+        <w:rPr>
+          <w:lang w:val="en-GB"/>
+        </w:rPr>
+        <w:t xml:space="preserve"> and performance</w:t>
       </w:r>
     </w:p>
     <w:p>
@@ -366,7 +394,27 @@
           <w:szCs w:val="20"/>
           <w:lang w:val="en-GB"/>
         </w:rPr>
-        <w:t xml:space="preserve"> Has gender balance in speaking roles changed over time (i.e. years)?</w:t>
+        <w:t xml:space="preserve"> Has gender balance in speaking roles changed over time (</w:t>
+      </w:r>
+      <w:proofErr w:type="gramStart"/>
+      <w:r>
+        <w:rPr>
+          <w:rFonts w:ascii="NimbusRomNo9L-Regu" w:eastAsia="NimbusRomNo9L-Regu" w:cs="NimbusRomNo9L-Regu"/>
+          <w:sz w:val="20"/>
+          <w:szCs w:val="20"/>
+          <w:lang w:val="en-GB"/>
+        </w:rPr>
+        <w:t>i.e.</w:t>
+      </w:r>
+      <w:proofErr w:type="gramEnd"/>
+      <w:r>
+        <w:rPr>
+          <w:rFonts w:ascii="NimbusRomNo9L-Regu" w:eastAsia="NimbusRomNo9L-Regu" w:cs="NimbusRomNo9L-Regu"/>
+          <w:sz w:val="20"/>
+          <w:szCs w:val="20"/>
+          <w:lang w:val="en-GB"/>
+        </w:rPr>
+        <w:t xml:space="preserve"> years)?</w:t>
       </w:r>
     </w:p>
     <w:p>
@@ -463,8 +511,118 @@
         <w:rPr>
           <w:lang w:val="en-GB"/>
         </w:rPr>
-        <w:t>I will split away maybe 15% of the date to estimate Enew. This is because I can’t use cross validation for this if I use cross validation for feature selection…</w:t>
-      </w:r>
+        <w:t xml:space="preserve">I will split away maybe 15% of the date to estimate </w:t>
+      </w:r>
+      <w:proofErr w:type="spellStart"/>
+      <w:r>
+        <w:rPr>
+          <w:lang w:val="en-GB"/>
+        </w:rPr>
+        <w:t>Enew</w:t>
+      </w:r>
+      <w:proofErr w:type="spellEnd"/>
+      <w:r>
+        <w:rPr>
+          <w:lang w:val="en-GB"/>
+        </w:rPr>
+        <w:t>. This is because I can’t use cross validation for this if I use cross validation for feature selection…</w:t>
+      </w:r>
+    </w:p>
+    <w:p>
+      <w:pPr>
+        <w:pStyle w:val="NoSpacing"/>
+        <w:rPr>
+          <w:lang w:val="en-GB"/>
+        </w:rPr>
+      </w:pPr>
+    </w:p>
+    <w:p>
+      <w:pPr>
+        <w:pStyle w:val="NoSpacing"/>
+        <w:rPr>
+          <w:lang w:val="en-GB"/>
+        </w:rPr>
+      </w:pPr>
+    </w:p>
+    <w:p>
+      <w:pPr>
+        <w:pStyle w:val="NoSpacing"/>
+        <w:rPr>
+          <w:lang w:val="en-GB"/>
+        </w:rPr>
+      </w:pPr>
+      <w:r>
+        <w:rPr>
+          <w:lang w:val="en-GB"/>
+        </w:rPr>
+        <w:t xml:space="preserve">The analysis of the effectiveness to use </w:t>
+      </w:r>
+      <w:proofErr w:type="spellStart"/>
+      <w:r>
+        <w:rPr>
+          <w:lang w:val="en-GB"/>
+        </w:rPr>
+        <w:t>kNN</w:t>
+      </w:r>
+      <w:proofErr w:type="spellEnd"/>
+      <w:r>
+        <w:rPr>
+          <w:lang w:val="en-GB"/>
+        </w:rPr>
+        <w:t xml:space="preserve"> to predict category “Male”</w:t>
+      </w:r>
+      <w:r>
+        <w:rPr>
+          <w:lang w:val="en-GB"/>
+        </w:rPr>
+        <w:t xml:space="preserve"> </w:t>
+      </w:r>
+      <w:r>
+        <w:rPr>
+          <w:lang w:val="en-GB"/>
+        </w:rPr>
+        <w:t>or “Female in the</w:t>
+      </w:r>
+      <w:r>
+        <w:rPr>
+          <w:lang w:val="en-GB"/>
+        </w:rPr>
+        <w:t xml:space="preserve"> given</w:t>
+      </w:r>
+      <w:r>
+        <w:rPr>
+          <w:lang w:val="en-GB"/>
+        </w:rPr>
+        <w:t xml:space="preserve"> dataset</w:t>
+      </w:r>
+      <w:r>
+        <w:rPr>
+          <w:lang w:val="en-GB"/>
+        </w:rPr>
+        <w:t xml:space="preserve"> was done in three steps. The first step included analysis of the structure of the data, in the second step the hypervariable “k” was chosen and estimation of E[</w:t>
+      </w:r>
+      <w:proofErr w:type="spellStart"/>
+      <w:r>
+        <w:rPr>
+          <w:lang w:val="en-GB"/>
+        </w:rPr>
+        <w:t>error_new</w:t>
+      </w:r>
+      <w:proofErr w:type="spellEnd"/>
+      <w:r>
+        <w:rPr>
+          <w:lang w:val="en-GB"/>
+        </w:rPr>
+        <w:t xml:space="preserve">] using cross validation, in the third and final step further evaluation terms were found, also using cross validation. The result of the analysis can be seen in TABLE REF and PICTURE </w:t>
+      </w:r>
+      <w:proofErr w:type="spellStart"/>
+      <w:r>
+        <w:rPr>
+          <w:lang w:val="en-GB"/>
+        </w:rPr>
+        <w:t>REF.</w:t>
+      </w:r>
+      <w:proofErr w:type="spellEnd"/>
     </w:p>
     <w:sectPr>
       <w:pgSz w:w="11906" w:h="16838"/>

</xml_diff>